<commit_message>
enregistrement de l'exo mooc sequence 2 wordpress
pour pusher sur mon ripository
</commit_message>
<xml_diff>
--- a/mooc2.docx
+++ b/mooc2.docx
@@ -13,17 +13,7 @@
           <w:color w:val="990000"/>
           <w:sz w:val="36"/>
         </w:rPr>
-        <w:t>Activité d'exploratio</w:t>
-      </w:r>
-      <w:bookmarkStart w:id="0" w:name="_GoBack"/>
-      <w:bookmarkEnd w:id="0"/>
-      <w:r>
-        <w:rPr>
-          <w:rFonts w:ascii="Arial" w:eastAsia="Arial" w:hAnsi="Arial" w:cs="Arial"/>
-          <w:color w:val="990000"/>
-          <w:sz w:val="36"/>
-        </w:rPr>
-        <w:t>n- MOOC Afrique Innovation</w:t>
+        <w:t>Activité d'exploration- MOOC Afrique Innovation</w:t>
       </w:r>
       <w:r>
         <w:rPr>
@@ -1355,6 +1345,19 @@
           </mc:Fallback>
         </mc:AlternateContent>
       </w:r>
+    </w:p>
+    <w:p/>
+    <w:p>
+      <w:pPr>
+        <w:tabs>
+          <w:tab w:val="left" w:pos="1944"/>
+        </w:tabs>
+      </w:pPr>
+      <w:r>
+        <w:tab/>
+      </w:r>
+      <w:bookmarkStart w:id="0" w:name="_GoBack"/>
+      <w:bookmarkEnd w:id="0"/>
     </w:p>
     <w:sectPr>
       <w:pgSz w:w="11906" w:h="16838"/>

</xml_diff>